<commit_message>
Verzované změny v DoD
</commit_message>
<xml_diff>
--- a/Dokumenty/Definition of Done.docx
+++ b/Dokumenty/Definition of Done.docx
@@ -1,10 +1,10 @@
 
 <file path=word/document.xml><?xml version="1.0" encoding="utf-8"?>
-<w:document xmlns:wpc="http://schemas.microsoft.com/office/word/2010/wordprocessingCanvas" xmlns:cx="http://schemas.microsoft.com/office/drawing/2014/chartex" xmlns:cx1="http://schemas.microsoft.com/office/drawing/2015/9/8/chartex" xmlns:cx2="http://schemas.microsoft.com/office/drawing/2015/10/21/chartex" xmlns:cx3="http://schemas.microsoft.com/office/drawing/2016/5/9/chartex" xmlns:cx4="http://schemas.microsoft.com/office/drawing/2016/5/10/chartex" xmlns:cx5="http://schemas.microsoft.com/office/drawing/2016/5/11/chartex" xmlns:cx6="http://schemas.microsoft.com/office/drawing/2016/5/12/chartex" xmlns:cx7="http://schemas.microsoft.com/office/drawing/2016/5/13/chartex" xmlns:cx8="http://schemas.microsoft.com/office/drawing/2016/5/14/chartex" xmlns:mc="http://schemas.openxmlformats.org/markup-compatibility/2006" xmlns:aink="http://schemas.microsoft.com/office/drawing/2016/ink" xmlns:am3d="http://schemas.microsoft.com/office/drawing/2017/model3d" xmlns:o="urn:schemas-microsoft-com:office:office" xmlns:r="http://schemas.openxmlformats.org/officeDocument/2006/relationships" xmlns:m="http://schemas.openxmlformats.org/officeDocument/2006/math" xmlns:v="urn:schemas-microsoft-com:vml" xmlns:wp14="http://schemas.microsoft.com/office/word/2010/wordprocessingDrawing" xmlns:wp="http://schemas.openxmlformats.org/drawingml/2006/wordprocessingDrawing" xmlns:w10="urn:schemas-microsoft-com:office:word" xmlns:w="http://schemas.openxmlformats.org/wordprocessingml/2006/main" xmlns:w14="http://schemas.microsoft.com/office/word/2010/wordml" xmlns:w15="http://schemas.microsoft.com/office/word/2012/wordml" xmlns:w16cex="http://schemas.microsoft.com/office/word/2018/wordml/cex" xmlns:w16cid="http://schemas.microsoft.com/office/word/2016/wordml/cid" xmlns:w16="http://schemas.microsoft.com/office/word/2018/wordml" xmlns:w16se="http://schemas.microsoft.com/office/word/2015/wordml/symex" xmlns:wpg="http://schemas.microsoft.com/office/word/2010/wordprocessingGroup" xmlns:wpi="http://schemas.microsoft.com/office/word/2010/wordprocessingInk" xmlns:wne="http://schemas.microsoft.com/office/word/2006/wordml" xmlns:wps="http://schemas.microsoft.com/office/word/2010/wordprocessingShape" mc:Ignorable="w14 w15 w16se w16cid w16 w16cex wp14">
+<w:document xmlns:wpc="http://schemas.microsoft.com/office/word/2010/wordprocessingCanvas" xmlns:cx="http://schemas.microsoft.com/office/drawing/2014/chartex" xmlns:cx1="http://schemas.microsoft.com/office/drawing/2015/9/8/chartex" xmlns:mc="http://schemas.openxmlformats.org/markup-compatibility/2006" xmlns:o="urn:schemas-microsoft-com:office:office" xmlns:r="http://schemas.openxmlformats.org/officeDocument/2006/relationships" xmlns:m="http://schemas.openxmlformats.org/officeDocument/2006/math" xmlns:v="urn:schemas-microsoft-com:vml" xmlns:wp14="http://schemas.microsoft.com/office/word/2010/wordprocessingDrawing" xmlns:wp="http://schemas.openxmlformats.org/drawingml/2006/wordprocessingDrawing" xmlns:w10="urn:schemas-microsoft-com:office:word" xmlns:w="http://schemas.openxmlformats.org/wordprocessingml/2006/main" xmlns:w14="http://schemas.microsoft.com/office/word/2010/wordml" xmlns:w15="http://schemas.microsoft.com/office/word/2012/wordml" xmlns:w16se="http://schemas.microsoft.com/office/word/2015/wordml/symex" xmlns:wpg="http://schemas.microsoft.com/office/word/2010/wordprocessingGroup" xmlns:wpi="http://schemas.microsoft.com/office/word/2010/wordprocessingInk" xmlns:wne="http://schemas.microsoft.com/office/word/2006/wordml" xmlns:wps="http://schemas.microsoft.com/office/word/2010/wordprocessingShape" mc:Ignorable="w14 w15 w16se wp14">
   <w:body>
     <w:p>
       <w:pPr>
-        <w:pStyle w:val="Title"/>
+        <w:pStyle w:val="Nzev"/>
       </w:pPr>
       <w:r>
         <w:t>Definition of Done</w:t>
@@ -12,7 +12,7 @@
     </w:p>
     <w:p>
       <w:pPr>
-        <w:pStyle w:val="Heading1"/>
+        <w:pStyle w:val="Nadpis1"/>
       </w:pPr>
       <w:r>
         <w:t>Team Deadline</w:t>
@@ -21,7 +21,7 @@
     <w:p/>
     <w:p>
       <w:pPr>
-        <w:pStyle w:val="Heading2"/>
+        <w:pStyle w:val="Nadpis2"/>
       </w:pPr>
       <w:r>
         <w:t>Definition of Done pro story</w:t>
@@ -29,7 +29,7 @@
     </w:p>
     <w:p>
       <w:pPr>
-        <w:pStyle w:val="ListParagraph"/>
+        <w:pStyle w:val="Odstavecseseznamem"/>
         <w:numPr>
           <w:ilvl w:val="0"/>
           <w:numId w:val="1"/>
@@ -41,7 +41,7 @@
     </w:p>
     <w:p>
       <w:pPr>
-        <w:pStyle w:val="ListParagraph"/>
+        <w:pStyle w:val="Odstavecseseznamem"/>
         <w:numPr>
           <w:ilvl w:val="0"/>
           <w:numId w:val="1"/>
@@ -53,7 +53,7 @@
     </w:p>
     <w:p>
       <w:pPr>
-        <w:pStyle w:val="ListParagraph"/>
+        <w:pStyle w:val="Odstavecseseznamem"/>
         <w:numPr>
           <w:ilvl w:val="0"/>
           <w:numId w:val="1"/>
@@ -65,7 +65,7 @@
     </w:p>
     <w:p>
       <w:pPr>
-        <w:pStyle w:val="ListParagraph"/>
+        <w:pStyle w:val="Odstavecseseznamem"/>
         <w:numPr>
           <w:ilvl w:val="0"/>
           <w:numId w:val="1"/>
@@ -77,7 +77,7 @@
     </w:p>
     <w:p>
       <w:pPr>
-        <w:pStyle w:val="ListParagraph"/>
+        <w:pStyle w:val="Odstavecseseznamem"/>
         <w:numPr>
           <w:ilvl w:val="0"/>
           <w:numId w:val="1"/>
@@ -89,7 +89,7 @@
     </w:p>
     <w:p>
       <w:pPr>
-        <w:pStyle w:val="ListParagraph"/>
+        <w:pStyle w:val="Odstavecseseznamem"/>
         <w:numPr>
           <w:ilvl w:val="0"/>
           <w:numId w:val="1"/>
@@ -98,22 +98,58 @@
       <w:r>
         <w:t>Otestováno v testovacím prostředí</w:t>
       </w:r>
-    </w:p>
-    <w:p>
-      <w:pPr>
-        <w:pStyle w:val="ListParagraph"/>
+      <w:ins w:id="0" w:author="Milan Novák" w:date="2020-11-02T13:32:00Z">
+        <w:r>
+          <w:t xml:space="preserve"> bez chyb</w:t>
+        </w:r>
+      </w:ins>
+    </w:p>
+    <w:p>
+      <w:pPr>
+        <w:pStyle w:val="Odstavecseseznamem"/>
         <w:numPr>
           <w:ilvl w:val="0"/>
           <w:numId w:val="1"/>
         </w:numPr>
       </w:pPr>
       <w:r>
-        <w:t>Dokumentace je aktualizována</w:t>
-      </w:r>
-    </w:p>
-    <w:p>
-      <w:pPr>
-        <w:pStyle w:val="ListParagraph"/>
+        <w:t xml:space="preserve">Dokumentace je </w:t>
+      </w:r>
+      <w:ins w:id="1" w:author="Milan Novák" w:date="2020-11-02T13:32:00Z">
+        <w:r>
+          <w:t xml:space="preserve">vytvořená a </w:t>
+        </w:r>
+      </w:ins>
+      <w:r>
+        <w:t>aktualizov</w:t>
+      </w:r>
+      <w:del w:id="2" w:author="Milan Novák" w:date="2020-11-02T13:33:00Z">
+        <w:r>
+          <w:delText>á</w:delText>
+        </w:r>
+      </w:del>
+      <w:ins w:id="3" w:author="Milan Novák" w:date="2020-11-02T13:33:00Z">
+        <w:r>
+          <w:t>a</w:t>
+        </w:r>
+      </w:ins>
+      <w:r>
+        <w:t>n</w:t>
+      </w:r>
+      <w:del w:id="4" w:author="Milan Novák" w:date="2020-11-02T13:33:00Z">
+        <w:r>
+          <w:delText>a</w:delText>
+        </w:r>
+      </w:del>
+      <w:ins w:id="5" w:author="Milan Novák" w:date="2020-11-02T13:33:00Z">
+        <w:r>
+          <w:t>á</w:t>
+        </w:r>
+      </w:ins>
+    </w:p>
+    <w:p>
+      <w:pPr>
+        <w:pStyle w:val="Odstavecseseznamem"/>
         <w:numPr>
           <w:ilvl w:val="0"/>
           <w:numId w:val="1"/>
@@ -123,10 +159,13 @@
         <w:t>Akceptováno product ownerem</w:t>
       </w:r>
     </w:p>
-    <w:p/>
-    <w:p>
-      <w:pPr>
-        <w:pStyle w:val="Heading2"/>
+    <w:p>
+      <w:bookmarkStart w:id="6" w:name="_GoBack"/>
+      <w:bookmarkEnd w:id="6"/>
+    </w:p>
+    <w:p>
+      <w:pPr>
+        <w:pStyle w:val="Nadpis2"/>
       </w:pPr>
       <w:r>
         <w:t>Definition of Done pro sprint</w:t>
@@ -134,7 +173,7 @@
     </w:p>
     <w:p>
       <w:pPr>
-        <w:pStyle w:val="ListParagraph"/>
+        <w:pStyle w:val="Odstavecseseznamem"/>
         <w:numPr>
           <w:ilvl w:val="0"/>
           <w:numId w:val="1"/>
@@ -146,7 +185,7 @@
     </w:p>
     <w:p>
       <w:pPr>
-        <w:pStyle w:val="ListParagraph"/>
+        <w:pStyle w:val="Odstavecseseznamem"/>
         <w:numPr>
           <w:ilvl w:val="0"/>
           <w:numId w:val="1"/>
@@ -158,7 +197,7 @@
     </w:p>
     <w:p>
       <w:pPr>
-        <w:pStyle w:val="ListParagraph"/>
+        <w:pStyle w:val="Odstavecseseznamem"/>
         <w:numPr>
           <w:ilvl w:val="0"/>
           <w:numId w:val="1"/>
@@ -170,7 +209,7 @@
     </w:p>
     <w:p>
       <w:pPr>
-        <w:pStyle w:val="ListParagraph"/>
+        <w:pStyle w:val="Odstavecseseznamem"/>
         <w:numPr>
           <w:ilvl w:val="0"/>
           <w:numId w:val="1"/>
@@ -191,7 +230,7 @@
 </file>
 
 <file path=word/numbering.xml><?xml version="1.0" encoding="utf-8"?>
-<w:numbering xmlns:wpc="http://schemas.microsoft.com/office/word/2010/wordprocessingCanvas" xmlns:cx="http://schemas.microsoft.com/office/drawing/2014/chartex" xmlns:cx1="http://schemas.microsoft.com/office/drawing/2015/9/8/chartex" xmlns:cx2="http://schemas.microsoft.com/office/drawing/2015/10/21/chartex" xmlns:cx3="http://schemas.microsoft.com/office/drawing/2016/5/9/chartex" xmlns:cx4="http://schemas.microsoft.com/office/drawing/2016/5/10/chartex" xmlns:cx5="http://schemas.microsoft.com/office/drawing/2016/5/11/chartex" xmlns:cx6="http://schemas.microsoft.com/office/drawing/2016/5/12/chartex" xmlns:cx7="http://schemas.microsoft.com/office/drawing/2016/5/13/chartex" xmlns:cx8="http://schemas.microsoft.com/office/drawing/2016/5/14/chartex" xmlns:mc="http://schemas.openxmlformats.org/markup-compatibility/2006" xmlns:aink="http://schemas.microsoft.com/office/drawing/2016/ink" xmlns:am3d="http://schemas.microsoft.com/office/drawing/2017/model3d" xmlns:o="urn:schemas-microsoft-com:office:office" xmlns:r="http://schemas.openxmlformats.org/officeDocument/2006/relationships" xmlns:m="http://schemas.openxmlformats.org/officeDocument/2006/math" xmlns:v="urn:schemas-microsoft-com:vml" xmlns:wp14="http://schemas.microsoft.com/office/word/2010/wordprocessingDrawing" xmlns:wp="http://schemas.openxmlformats.org/drawingml/2006/wordprocessingDrawing" xmlns:w10="urn:schemas-microsoft-com:office:word" xmlns:w="http://schemas.openxmlformats.org/wordprocessingml/2006/main" xmlns:w14="http://schemas.microsoft.com/office/word/2010/wordml" xmlns:w15="http://schemas.microsoft.com/office/word/2012/wordml" xmlns:w16cex="http://schemas.microsoft.com/office/word/2018/wordml/cex" xmlns:w16cid="http://schemas.microsoft.com/office/word/2016/wordml/cid" xmlns:w16="http://schemas.microsoft.com/office/word/2018/wordml" xmlns:w16se="http://schemas.microsoft.com/office/word/2015/wordml/symex" xmlns:wpg="http://schemas.microsoft.com/office/word/2010/wordprocessingGroup" xmlns:wpi="http://schemas.microsoft.com/office/word/2010/wordprocessingInk" xmlns:wne="http://schemas.microsoft.com/office/word/2006/wordml" xmlns:wps="http://schemas.microsoft.com/office/word/2010/wordprocessingShape" mc:Ignorable="w14 w15 w16se w16cid w16 w16cex wp14">
+<w:numbering xmlns:wpc="http://schemas.microsoft.com/office/word/2010/wordprocessingCanvas" xmlns:cx="http://schemas.microsoft.com/office/drawing/2014/chartex" xmlns:cx1="http://schemas.microsoft.com/office/drawing/2015/9/8/chartex" xmlns:mc="http://schemas.openxmlformats.org/markup-compatibility/2006" xmlns:o="urn:schemas-microsoft-com:office:office" xmlns:r="http://schemas.openxmlformats.org/officeDocument/2006/relationships" xmlns:m="http://schemas.openxmlformats.org/officeDocument/2006/math" xmlns:v="urn:schemas-microsoft-com:vml" xmlns:wp14="http://schemas.microsoft.com/office/word/2010/wordprocessingDrawing" xmlns:wp="http://schemas.openxmlformats.org/drawingml/2006/wordprocessingDrawing" xmlns:w10="urn:schemas-microsoft-com:office:word" xmlns:w="http://schemas.openxmlformats.org/wordprocessingml/2006/main" xmlns:w14="http://schemas.microsoft.com/office/word/2010/wordml" xmlns:w15="http://schemas.microsoft.com/office/word/2012/wordml" xmlns:w16se="http://schemas.microsoft.com/office/word/2015/wordml/symex" xmlns:wpg="http://schemas.microsoft.com/office/word/2010/wordprocessingGroup" xmlns:wpi="http://schemas.microsoft.com/office/word/2010/wordprocessingInk" xmlns:wne="http://schemas.microsoft.com/office/word/2006/wordml" xmlns:wps="http://schemas.microsoft.com/office/word/2010/wordprocessingShape" mc:Ignorable="w14 w15 w16se wp14">
   <w:abstractNum w:abstractNumId="0" w15:restartNumberingAfterBreak="0">
     <w:nsid w:val="32DA1C6A"/>
     <w:multiLevelType w:val="hybridMultilevel"/>
@@ -311,8 +350,16 @@
 </w:numbering>
 </file>
 
+<file path=word/people.xml><?xml version="1.0" encoding="utf-8"?>
+<w15:people xmlns:wpc="http://schemas.microsoft.com/office/word/2010/wordprocessingCanvas" xmlns:cx="http://schemas.microsoft.com/office/drawing/2014/chartex" xmlns:cx1="http://schemas.microsoft.com/office/drawing/2015/9/8/chartex" xmlns:mc="http://schemas.openxmlformats.org/markup-compatibility/2006" xmlns:o="urn:schemas-microsoft-com:office:office" xmlns:r="http://schemas.openxmlformats.org/officeDocument/2006/relationships" xmlns:m="http://schemas.openxmlformats.org/officeDocument/2006/math" xmlns:v="urn:schemas-microsoft-com:vml" xmlns:wp14="http://schemas.microsoft.com/office/word/2010/wordprocessingDrawing" xmlns:wp="http://schemas.openxmlformats.org/drawingml/2006/wordprocessingDrawing" xmlns:w10="urn:schemas-microsoft-com:office:word" xmlns:w="http://schemas.openxmlformats.org/wordprocessingml/2006/main" xmlns:w14="http://schemas.microsoft.com/office/word/2010/wordml" xmlns:w15="http://schemas.microsoft.com/office/word/2012/wordml" xmlns:w16se="http://schemas.microsoft.com/office/word/2015/wordml/symex" xmlns:wpg="http://schemas.microsoft.com/office/word/2010/wordprocessingGroup" xmlns:wpi="http://schemas.microsoft.com/office/word/2010/wordprocessingInk" xmlns:wne="http://schemas.microsoft.com/office/word/2006/wordml" xmlns:wps="http://schemas.microsoft.com/office/word/2010/wordprocessingShape" mc:Ignorable="w14 w15 w16se wp14">
+  <w15:person w15:author="Milan Novák">
+    <w15:presenceInfo w15:providerId="AD" w15:userId="S-1-5-21-1484560130-224332688-2793189623-23812"/>
+  </w15:person>
+</w15:people>
+</file>
+
 <file path=word/styles.xml><?xml version="1.0" encoding="utf-8"?>
-<w:styles xmlns:mc="http://schemas.openxmlformats.org/markup-compatibility/2006" xmlns:r="http://schemas.openxmlformats.org/officeDocument/2006/relationships" xmlns:w="http://schemas.openxmlformats.org/wordprocessingml/2006/main" xmlns:w14="http://schemas.microsoft.com/office/word/2010/wordml" xmlns:w15="http://schemas.microsoft.com/office/word/2012/wordml" xmlns:w16cex="http://schemas.microsoft.com/office/word/2018/wordml/cex" xmlns:w16cid="http://schemas.microsoft.com/office/word/2016/wordml/cid" xmlns:w16="http://schemas.microsoft.com/office/word/2018/wordml" xmlns:w16se="http://schemas.microsoft.com/office/word/2015/wordml/symex" mc:Ignorable="w14 w15 w16se w16cid w16 w16cex">
+<w:styles xmlns:mc="http://schemas.openxmlformats.org/markup-compatibility/2006" xmlns:r="http://schemas.openxmlformats.org/officeDocument/2006/relationships" xmlns:w="http://schemas.openxmlformats.org/wordprocessingml/2006/main" xmlns:w14="http://schemas.microsoft.com/office/word/2010/wordml" xmlns:w15="http://schemas.microsoft.com/office/word/2012/wordml" xmlns:w16se="http://schemas.microsoft.com/office/word/2015/wordml/symex" mc:Ignorable="w14 w15 w16se">
   <w:docDefaults>
     <w:rPrDefault>
       <w:rPr>
@@ -328,7 +375,7 @@
       </w:pPr>
     </w:pPrDefault>
   </w:docDefaults>
-  <w:latentStyles w:defLockedState="0" w:defUIPriority="99" w:defSemiHidden="0" w:defUnhideWhenUsed="0" w:defQFormat="0" w:count="376">
+  <w:latentStyles w:defLockedState="0" w:defUIPriority="99" w:defSemiHidden="0" w:defUnhideWhenUsed="0" w:defQFormat="0" w:count="371">
     <w:lsdException w:name="Normal" w:uiPriority="0" w:qFormat="1"/>
     <w:lsdException w:name="heading 1" w:uiPriority="9" w:qFormat="1"/>
     <w:lsdException w:name="heading 2" w:semiHidden="1" w:uiPriority="9" w:unhideWhenUsed="1" w:qFormat="1"/>
@@ -700,21 +747,16 @@
     <w:lsdException w:name="List Table 5 Dark Accent 6" w:uiPriority="50"/>
     <w:lsdException w:name="List Table 6 Colorful Accent 6" w:uiPriority="51"/>
     <w:lsdException w:name="List Table 7 Colorful Accent 6" w:uiPriority="52"/>
-    <w:lsdException w:name="Mention" w:semiHidden="1" w:unhideWhenUsed="1"/>
-    <w:lsdException w:name="Smart Hyperlink" w:semiHidden="1" w:unhideWhenUsed="1"/>
-    <w:lsdException w:name="Hashtag" w:semiHidden="1" w:unhideWhenUsed="1"/>
-    <w:lsdException w:name="Unresolved Mention" w:semiHidden="1" w:unhideWhenUsed="1"/>
-    <w:lsdException w:name="Smart Link" w:semiHidden="1" w:unhideWhenUsed="1"/>
   </w:latentStyles>
-  <w:style w:type="paragraph" w:default="1" w:styleId="Normal">
+  <w:style w:type="paragraph" w:default="1" w:styleId="Normln">
     <w:name w:val="Normal"/>
     <w:qFormat/>
   </w:style>
-  <w:style w:type="paragraph" w:styleId="Heading1">
+  <w:style w:type="paragraph" w:styleId="Nadpis1">
     <w:name w:val="heading 1"/>
-    <w:basedOn w:val="Normal"/>
-    <w:next w:val="Normal"/>
-    <w:link w:val="Heading1Char"/>
+    <w:basedOn w:val="Normln"/>
+    <w:next w:val="Normln"/>
+    <w:link w:val="Nadpis1Char"/>
     <w:uiPriority w:val="9"/>
     <w:qFormat/>
     <w:rsid w:val="00E5441D"/>
@@ -731,11 +773,11 @@
       <w:szCs w:val="32"/>
     </w:rPr>
   </w:style>
-  <w:style w:type="paragraph" w:styleId="Heading2">
+  <w:style w:type="paragraph" w:styleId="Nadpis2">
     <w:name w:val="heading 2"/>
-    <w:basedOn w:val="Normal"/>
-    <w:next w:val="Normal"/>
-    <w:link w:val="Heading2Char"/>
+    <w:basedOn w:val="Normln"/>
+    <w:next w:val="Normln"/>
+    <w:link w:val="Nadpis2Char"/>
     <w:uiPriority w:val="9"/>
     <w:unhideWhenUsed/>
     <w:qFormat/>
@@ -753,13 +795,13 @@
       <w:szCs w:val="26"/>
     </w:rPr>
   </w:style>
-  <w:style w:type="character" w:default="1" w:styleId="DefaultParagraphFont">
+  <w:style w:type="character" w:default="1" w:styleId="Standardnpsmoodstavce">
     <w:name w:val="Default Paragraph Font"/>
     <w:uiPriority w:val="1"/>
     <w:semiHidden/>
     <w:unhideWhenUsed/>
   </w:style>
-  <w:style w:type="table" w:default="1" w:styleId="TableNormal">
+  <w:style w:type="table" w:default="1" w:styleId="Normlntabulka">
     <w:name w:val="Normal Table"/>
     <w:uiPriority w:val="99"/>
     <w:semiHidden/>
@@ -774,17 +816,17 @@
       </w:tblCellMar>
     </w:tblPr>
   </w:style>
-  <w:style w:type="numbering" w:default="1" w:styleId="NoList">
+  <w:style w:type="numbering" w:default="1" w:styleId="Bezseznamu">
     <w:name w:val="No List"/>
     <w:uiPriority w:val="99"/>
     <w:semiHidden/>
     <w:unhideWhenUsed/>
   </w:style>
-  <w:style w:type="paragraph" w:styleId="Title">
+  <w:style w:type="paragraph" w:styleId="Nzev">
     <w:name w:val="Title"/>
-    <w:basedOn w:val="Normal"/>
-    <w:next w:val="Normal"/>
-    <w:link w:val="TitleChar"/>
+    <w:basedOn w:val="Normln"/>
+    <w:next w:val="Normln"/>
+    <w:link w:val="NzevChar"/>
     <w:uiPriority w:val="10"/>
     <w:qFormat/>
     <w:rsid w:val="00E5441D"/>
@@ -800,10 +842,10 @@
       <w:szCs w:val="56"/>
     </w:rPr>
   </w:style>
-  <w:style w:type="character" w:customStyle="1" w:styleId="TitleChar">
-    <w:name w:val="Title Char"/>
-    <w:basedOn w:val="DefaultParagraphFont"/>
-    <w:link w:val="Title"/>
+  <w:style w:type="character" w:customStyle="1" w:styleId="NzevChar">
+    <w:name w:val="Název Char"/>
+    <w:basedOn w:val="Standardnpsmoodstavce"/>
+    <w:link w:val="Nzev"/>
     <w:uiPriority w:val="10"/>
     <w:rsid w:val="00E5441D"/>
     <w:rPr>
@@ -814,10 +856,10 @@
       <w:szCs w:val="56"/>
     </w:rPr>
   </w:style>
-  <w:style w:type="character" w:customStyle="1" w:styleId="Heading1Char">
-    <w:name w:val="Heading 1 Char"/>
-    <w:basedOn w:val="DefaultParagraphFont"/>
-    <w:link w:val="Heading1"/>
+  <w:style w:type="character" w:customStyle="1" w:styleId="Nadpis1Char">
+    <w:name w:val="Nadpis 1 Char"/>
+    <w:basedOn w:val="Standardnpsmoodstavce"/>
+    <w:link w:val="Nadpis1"/>
     <w:uiPriority w:val="9"/>
     <w:rsid w:val="00E5441D"/>
     <w:rPr>
@@ -827,10 +869,10 @@
       <w:szCs w:val="32"/>
     </w:rPr>
   </w:style>
-  <w:style w:type="character" w:customStyle="1" w:styleId="Heading2Char">
-    <w:name w:val="Heading 2 Char"/>
-    <w:basedOn w:val="DefaultParagraphFont"/>
-    <w:link w:val="Heading2"/>
+  <w:style w:type="character" w:customStyle="1" w:styleId="Nadpis2Char">
+    <w:name w:val="Nadpis 2 Char"/>
+    <w:basedOn w:val="Standardnpsmoodstavce"/>
+    <w:link w:val="Nadpis2"/>
     <w:uiPriority w:val="9"/>
     <w:rsid w:val="00E5441D"/>
     <w:rPr>
@@ -840,9 +882,9 @@
       <w:szCs w:val="26"/>
     </w:rPr>
   </w:style>
-  <w:style w:type="paragraph" w:styleId="ListParagraph">
+  <w:style w:type="paragraph" w:styleId="Odstavecseseznamem">
     <w:name w:val="List Paragraph"/>
-    <w:basedOn w:val="Normal"/>
+    <w:basedOn w:val="Normln"/>
     <w:uiPriority w:val="34"/>
     <w:qFormat/>
     <w:rsid w:val="00E5441D"/>

</xml_diff>

<commit_message>
Přijetí revizí a drobné doplnění DoR
</commit_message>
<xml_diff>
--- a/Dokumenty/Definition of Done.docx
+++ b/Dokumenty/Definition of Done.docx
@@ -1,10 +1,10 @@
 
 <file path=word/document.xml><?xml version="1.0" encoding="utf-8"?>
-<w:document xmlns:wpc="http://schemas.microsoft.com/office/word/2010/wordprocessingCanvas" xmlns:cx="http://schemas.microsoft.com/office/drawing/2014/chartex" xmlns:cx1="http://schemas.microsoft.com/office/drawing/2015/9/8/chartex" xmlns:mc="http://schemas.openxmlformats.org/markup-compatibility/2006" xmlns:o="urn:schemas-microsoft-com:office:office" xmlns:r="http://schemas.openxmlformats.org/officeDocument/2006/relationships" xmlns:m="http://schemas.openxmlformats.org/officeDocument/2006/math" xmlns:v="urn:schemas-microsoft-com:vml" xmlns:wp14="http://schemas.microsoft.com/office/word/2010/wordprocessingDrawing" xmlns:wp="http://schemas.openxmlformats.org/drawingml/2006/wordprocessingDrawing" xmlns:w10="urn:schemas-microsoft-com:office:word" xmlns:w="http://schemas.openxmlformats.org/wordprocessingml/2006/main" xmlns:w14="http://schemas.microsoft.com/office/word/2010/wordml" xmlns:w15="http://schemas.microsoft.com/office/word/2012/wordml" xmlns:w16se="http://schemas.microsoft.com/office/word/2015/wordml/symex" xmlns:wpg="http://schemas.microsoft.com/office/word/2010/wordprocessingGroup" xmlns:wpi="http://schemas.microsoft.com/office/word/2010/wordprocessingInk" xmlns:wne="http://schemas.microsoft.com/office/word/2006/wordml" xmlns:wps="http://schemas.microsoft.com/office/word/2010/wordprocessingShape" mc:Ignorable="w14 w15 w16se wp14">
+<w:document xmlns:wpc="http://schemas.microsoft.com/office/word/2010/wordprocessingCanvas" xmlns:cx="http://schemas.microsoft.com/office/drawing/2014/chartex" xmlns:cx1="http://schemas.microsoft.com/office/drawing/2015/9/8/chartex" xmlns:cx2="http://schemas.microsoft.com/office/drawing/2015/10/21/chartex" xmlns:cx3="http://schemas.microsoft.com/office/drawing/2016/5/9/chartex" xmlns:cx4="http://schemas.microsoft.com/office/drawing/2016/5/10/chartex" xmlns:cx5="http://schemas.microsoft.com/office/drawing/2016/5/11/chartex" xmlns:cx6="http://schemas.microsoft.com/office/drawing/2016/5/12/chartex" xmlns:cx7="http://schemas.microsoft.com/office/drawing/2016/5/13/chartex" xmlns:cx8="http://schemas.microsoft.com/office/drawing/2016/5/14/chartex" xmlns:mc="http://schemas.openxmlformats.org/markup-compatibility/2006" xmlns:aink="http://schemas.microsoft.com/office/drawing/2016/ink" xmlns:am3d="http://schemas.microsoft.com/office/drawing/2017/model3d" xmlns:o="urn:schemas-microsoft-com:office:office" xmlns:r="http://schemas.openxmlformats.org/officeDocument/2006/relationships" xmlns:m="http://schemas.openxmlformats.org/officeDocument/2006/math" xmlns:v="urn:schemas-microsoft-com:vml" xmlns:wp14="http://schemas.microsoft.com/office/word/2010/wordprocessingDrawing" xmlns:wp="http://schemas.openxmlformats.org/drawingml/2006/wordprocessingDrawing" xmlns:w10="urn:schemas-microsoft-com:office:word" xmlns:w="http://schemas.openxmlformats.org/wordprocessingml/2006/main" xmlns:w14="http://schemas.microsoft.com/office/word/2010/wordml" xmlns:w15="http://schemas.microsoft.com/office/word/2012/wordml" xmlns:w16cex="http://schemas.microsoft.com/office/word/2018/wordml/cex" xmlns:w16cid="http://schemas.microsoft.com/office/word/2016/wordml/cid" xmlns:w16="http://schemas.microsoft.com/office/word/2018/wordml" xmlns:w16se="http://schemas.microsoft.com/office/word/2015/wordml/symex" xmlns:wpg="http://schemas.microsoft.com/office/word/2010/wordprocessingGroup" xmlns:wpi="http://schemas.microsoft.com/office/word/2010/wordprocessingInk" xmlns:wne="http://schemas.microsoft.com/office/word/2006/wordml" xmlns:wps="http://schemas.microsoft.com/office/word/2010/wordprocessingShape" mc:Ignorable="w14 w15 w16se w16cid w16 w16cex wp14">
   <w:body>
     <w:p>
       <w:pPr>
-        <w:pStyle w:val="Nzev"/>
+        <w:pStyle w:val="Title"/>
       </w:pPr>
       <w:r>
         <w:t>Definition of Done</w:t>
@@ -12,7 +12,7 @@
     </w:p>
     <w:p>
       <w:pPr>
-        <w:pStyle w:val="Nadpis1"/>
+        <w:pStyle w:val="Heading1"/>
       </w:pPr>
       <w:r>
         <w:t>Team Deadline</w:t>
@@ -21,7 +21,7 @@
     <w:p/>
     <w:p>
       <w:pPr>
-        <w:pStyle w:val="Nadpis2"/>
+        <w:pStyle w:val="Heading2"/>
       </w:pPr>
       <w:r>
         <w:t>Definition of Done pro story</w:t>
@@ -29,7 +29,7 @@
     </w:p>
     <w:p>
       <w:pPr>
-        <w:pStyle w:val="Odstavecseseznamem"/>
+        <w:pStyle w:val="ListParagraph"/>
         <w:numPr>
           <w:ilvl w:val="0"/>
           <w:numId w:val="1"/>
@@ -41,7 +41,7 @@
     </w:p>
     <w:p>
       <w:pPr>
-        <w:pStyle w:val="Odstavecseseznamem"/>
+        <w:pStyle w:val="ListParagraph"/>
         <w:numPr>
           <w:ilvl w:val="0"/>
           <w:numId w:val="1"/>
@@ -53,7 +53,7 @@
     </w:p>
     <w:p>
       <w:pPr>
-        <w:pStyle w:val="Odstavecseseznamem"/>
+        <w:pStyle w:val="ListParagraph"/>
         <w:numPr>
           <w:ilvl w:val="0"/>
           <w:numId w:val="1"/>
@@ -65,7 +65,7 @@
     </w:p>
     <w:p>
       <w:pPr>
-        <w:pStyle w:val="Odstavecseseznamem"/>
+        <w:pStyle w:val="ListParagraph"/>
         <w:numPr>
           <w:ilvl w:val="0"/>
           <w:numId w:val="1"/>
@@ -77,7 +77,7 @@
     </w:p>
     <w:p>
       <w:pPr>
-        <w:pStyle w:val="Odstavecseseznamem"/>
+        <w:pStyle w:val="ListParagraph"/>
         <w:numPr>
           <w:ilvl w:val="0"/>
           <w:numId w:val="1"/>
@@ -89,7 +89,7 @@
     </w:p>
     <w:p>
       <w:pPr>
-        <w:pStyle w:val="Odstavecseseznamem"/>
+        <w:pStyle w:val="ListParagraph"/>
         <w:numPr>
           <w:ilvl w:val="0"/>
           <w:numId w:val="1"/>
@@ -98,15 +98,13 @@
       <w:r>
         <w:t>Otestováno v testovacím prostředí</w:t>
       </w:r>
-      <w:ins w:id="0" w:author="Milan Novák" w:date="2020-11-02T13:32:00Z">
-        <w:r>
-          <w:t xml:space="preserve"> bez chyb</w:t>
-        </w:r>
-      </w:ins>
-    </w:p>
-    <w:p>
-      <w:pPr>
-        <w:pStyle w:val="Odstavecseseznamem"/>
+      <w:r>
+        <w:t xml:space="preserve"> bez chyb</w:t>
+      </w:r>
+    </w:p>
+    <w:p>
+      <w:pPr>
+        <w:pStyle w:val="ListParagraph"/>
         <w:numPr>
           <w:ilvl w:val="0"/>
           <w:numId w:val="1"/>
@@ -115,41 +113,25 @@
       <w:r>
         <w:t xml:space="preserve">Dokumentace je </w:t>
       </w:r>
-      <w:ins w:id="1" w:author="Milan Novák" w:date="2020-11-02T13:32:00Z">
-        <w:r>
-          <w:t xml:space="preserve">vytvořená a </w:t>
-        </w:r>
-      </w:ins>
+      <w:r>
+        <w:t xml:space="preserve">vytvořená a </w:t>
+      </w:r>
       <w:r>
         <w:t>aktualizov</w:t>
       </w:r>
-      <w:del w:id="2" w:author="Milan Novák" w:date="2020-11-02T13:33:00Z">
-        <w:r>
-          <w:delText>á</w:delText>
-        </w:r>
-      </w:del>
-      <w:ins w:id="3" w:author="Milan Novák" w:date="2020-11-02T13:33:00Z">
-        <w:r>
-          <w:t>a</w:t>
-        </w:r>
-      </w:ins>
+      <w:r>
+        <w:t>a</w:t>
+      </w:r>
       <w:r>
         <w:t>n</w:t>
       </w:r>
-      <w:del w:id="4" w:author="Milan Novák" w:date="2020-11-02T13:33:00Z">
-        <w:r>
-          <w:delText>a</w:delText>
-        </w:r>
-      </w:del>
-      <w:ins w:id="5" w:author="Milan Novák" w:date="2020-11-02T13:33:00Z">
-        <w:r>
-          <w:t>á</w:t>
-        </w:r>
-      </w:ins>
-    </w:p>
-    <w:p>
-      <w:pPr>
-        <w:pStyle w:val="Odstavecseseznamem"/>
+      <w:r>
+        <w:t>á</w:t>
+      </w:r>
+    </w:p>
+    <w:p>
+      <w:pPr>
+        <w:pStyle w:val="ListParagraph"/>
         <w:numPr>
           <w:ilvl w:val="0"/>
           <w:numId w:val="1"/>
@@ -159,13 +141,10 @@
         <w:t>Akceptováno product ownerem</w:t>
       </w:r>
     </w:p>
-    <w:p>
-      <w:bookmarkStart w:id="6" w:name="_GoBack"/>
-      <w:bookmarkEnd w:id="6"/>
-    </w:p>
-    <w:p>
-      <w:pPr>
-        <w:pStyle w:val="Nadpis2"/>
+    <w:p/>
+    <w:p>
+      <w:pPr>
+        <w:pStyle w:val="Heading2"/>
       </w:pPr>
       <w:r>
         <w:t>Definition of Done pro sprint</w:t>
@@ -173,7 +152,7 @@
     </w:p>
     <w:p>
       <w:pPr>
-        <w:pStyle w:val="Odstavecseseznamem"/>
+        <w:pStyle w:val="ListParagraph"/>
         <w:numPr>
           <w:ilvl w:val="0"/>
           <w:numId w:val="1"/>
@@ -185,7 +164,7 @@
     </w:p>
     <w:p>
       <w:pPr>
-        <w:pStyle w:val="Odstavecseseznamem"/>
+        <w:pStyle w:val="ListParagraph"/>
         <w:numPr>
           <w:ilvl w:val="0"/>
           <w:numId w:val="1"/>
@@ -197,19 +176,25 @@
     </w:p>
     <w:p>
       <w:pPr>
-        <w:pStyle w:val="Odstavecseseznamem"/>
+        <w:pStyle w:val="ListParagraph"/>
         <w:numPr>
           <w:ilvl w:val="0"/>
           <w:numId w:val="1"/>
         </w:numPr>
       </w:pPr>
       <w:r>
-        <w:t>Release nasazen v ostrém prostřeí</w:t>
-      </w:r>
-    </w:p>
-    <w:p>
-      <w:pPr>
-        <w:pStyle w:val="Odstavecseseznamem"/>
+        <w:t>Release nasazen v ostrém prostře</w:t>
+      </w:r>
+      <w:r>
+        <w:t>d</w:t>
+      </w:r>
+      <w:r>
+        <w:t>í</w:t>
+      </w:r>
+    </w:p>
+    <w:p>
+      <w:pPr>
+        <w:pStyle w:val="ListParagraph"/>
         <w:numPr>
           <w:ilvl w:val="0"/>
           <w:numId w:val="1"/>
@@ -230,7 +215,7 @@
 </file>
 
 <file path=word/numbering.xml><?xml version="1.0" encoding="utf-8"?>
-<w:numbering xmlns:wpc="http://schemas.microsoft.com/office/word/2010/wordprocessingCanvas" xmlns:cx="http://schemas.microsoft.com/office/drawing/2014/chartex" xmlns:cx1="http://schemas.microsoft.com/office/drawing/2015/9/8/chartex" xmlns:mc="http://schemas.openxmlformats.org/markup-compatibility/2006" xmlns:o="urn:schemas-microsoft-com:office:office" xmlns:r="http://schemas.openxmlformats.org/officeDocument/2006/relationships" xmlns:m="http://schemas.openxmlformats.org/officeDocument/2006/math" xmlns:v="urn:schemas-microsoft-com:vml" xmlns:wp14="http://schemas.microsoft.com/office/word/2010/wordprocessingDrawing" xmlns:wp="http://schemas.openxmlformats.org/drawingml/2006/wordprocessingDrawing" xmlns:w10="urn:schemas-microsoft-com:office:word" xmlns:w="http://schemas.openxmlformats.org/wordprocessingml/2006/main" xmlns:w14="http://schemas.microsoft.com/office/word/2010/wordml" xmlns:w15="http://schemas.microsoft.com/office/word/2012/wordml" xmlns:w16se="http://schemas.microsoft.com/office/word/2015/wordml/symex" xmlns:wpg="http://schemas.microsoft.com/office/word/2010/wordprocessingGroup" xmlns:wpi="http://schemas.microsoft.com/office/word/2010/wordprocessingInk" xmlns:wne="http://schemas.microsoft.com/office/word/2006/wordml" xmlns:wps="http://schemas.microsoft.com/office/word/2010/wordprocessingShape" mc:Ignorable="w14 w15 w16se wp14">
+<w:numbering xmlns:wpc="http://schemas.microsoft.com/office/word/2010/wordprocessingCanvas" xmlns:cx="http://schemas.microsoft.com/office/drawing/2014/chartex" xmlns:cx1="http://schemas.microsoft.com/office/drawing/2015/9/8/chartex" xmlns:cx2="http://schemas.microsoft.com/office/drawing/2015/10/21/chartex" xmlns:cx3="http://schemas.microsoft.com/office/drawing/2016/5/9/chartex" xmlns:cx4="http://schemas.microsoft.com/office/drawing/2016/5/10/chartex" xmlns:cx5="http://schemas.microsoft.com/office/drawing/2016/5/11/chartex" xmlns:cx6="http://schemas.microsoft.com/office/drawing/2016/5/12/chartex" xmlns:cx7="http://schemas.microsoft.com/office/drawing/2016/5/13/chartex" xmlns:cx8="http://schemas.microsoft.com/office/drawing/2016/5/14/chartex" xmlns:mc="http://schemas.openxmlformats.org/markup-compatibility/2006" xmlns:aink="http://schemas.microsoft.com/office/drawing/2016/ink" xmlns:am3d="http://schemas.microsoft.com/office/drawing/2017/model3d" xmlns:o="urn:schemas-microsoft-com:office:office" xmlns:r="http://schemas.openxmlformats.org/officeDocument/2006/relationships" xmlns:m="http://schemas.openxmlformats.org/officeDocument/2006/math" xmlns:v="urn:schemas-microsoft-com:vml" xmlns:wp14="http://schemas.microsoft.com/office/word/2010/wordprocessingDrawing" xmlns:wp="http://schemas.openxmlformats.org/drawingml/2006/wordprocessingDrawing" xmlns:w10="urn:schemas-microsoft-com:office:word" xmlns:w="http://schemas.openxmlformats.org/wordprocessingml/2006/main" xmlns:w14="http://schemas.microsoft.com/office/word/2010/wordml" xmlns:w15="http://schemas.microsoft.com/office/word/2012/wordml" xmlns:w16cex="http://schemas.microsoft.com/office/word/2018/wordml/cex" xmlns:w16cid="http://schemas.microsoft.com/office/word/2016/wordml/cid" xmlns:w16="http://schemas.microsoft.com/office/word/2018/wordml" xmlns:w16se="http://schemas.microsoft.com/office/word/2015/wordml/symex" xmlns:wpg="http://schemas.microsoft.com/office/word/2010/wordprocessingGroup" xmlns:wpi="http://schemas.microsoft.com/office/word/2010/wordprocessingInk" xmlns:wne="http://schemas.microsoft.com/office/word/2006/wordml" xmlns:wps="http://schemas.microsoft.com/office/word/2010/wordprocessingShape" mc:Ignorable="w14 w15 w16se w16cid w16 w16cex wp14">
   <w:abstractNum w:abstractNumId="0" w15:restartNumberingAfterBreak="0">
     <w:nsid w:val="32DA1C6A"/>
     <w:multiLevelType w:val="hybridMultilevel"/>
@@ -350,16 +335,8 @@
 </w:numbering>
 </file>
 
-<file path=word/people.xml><?xml version="1.0" encoding="utf-8"?>
-<w15:people xmlns:wpc="http://schemas.microsoft.com/office/word/2010/wordprocessingCanvas" xmlns:cx="http://schemas.microsoft.com/office/drawing/2014/chartex" xmlns:cx1="http://schemas.microsoft.com/office/drawing/2015/9/8/chartex" xmlns:mc="http://schemas.openxmlformats.org/markup-compatibility/2006" xmlns:o="urn:schemas-microsoft-com:office:office" xmlns:r="http://schemas.openxmlformats.org/officeDocument/2006/relationships" xmlns:m="http://schemas.openxmlformats.org/officeDocument/2006/math" xmlns:v="urn:schemas-microsoft-com:vml" xmlns:wp14="http://schemas.microsoft.com/office/word/2010/wordprocessingDrawing" xmlns:wp="http://schemas.openxmlformats.org/drawingml/2006/wordprocessingDrawing" xmlns:w10="urn:schemas-microsoft-com:office:word" xmlns:w="http://schemas.openxmlformats.org/wordprocessingml/2006/main" xmlns:w14="http://schemas.microsoft.com/office/word/2010/wordml" xmlns:w15="http://schemas.microsoft.com/office/word/2012/wordml" xmlns:w16se="http://schemas.microsoft.com/office/word/2015/wordml/symex" xmlns:wpg="http://schemas.microsoft.com/office/word/2010/wordprocessingGroup" xmlns:wpi="http://schemas.microsoft.com/office/word/2010/wordprocessingInk" xmlns:wne="http://schemas.microsoft.com/office/word/2006/wordml" xmlns:wps="http://schemas.microsoft.com/office/word/2010/wordprocessingShape" mc:Ignorable="w14 w15 w16se wp14">
-  <w15:person w15:author="Milan Novák">
-    <w15:presenceInfo w15:providerId="AD" w15:userId="S-1-5-21-1484560130-224332688-2793189623-23812"/>
-  </w15:person>
-</w15:people>
-</file>
-
 <file path=word/styles.xml><?xml version="1.0" encoding="utf-8"?>
-<w:styles xmlns:mc="http://schemas.openxmlformats.org/markup-compatibility/2006" xmlns:r="http://schemas.openxmlformats.org/officeDocument/2006/relationships" xmlns:w="http://schemas.openxmlformats.org/wordprocessingml/2006/main" xmlns:w14="http://schemas.microsoft.com/office/word/2010/wordml" xmlns:w15="http://schemas.microsoft.com/office/word/2012/wordml" xmlns:w16se="http://schemas.microsoft.com/office/word/2015/wordml/symex" mc:Ignorable="w14 w15 w16se">
+<w:styles xmlns:mc="http://schemas.openxmlformats.org/markup-compatibility/2006" xmlns:r="http://schemas.openxmlformats.org/officeDocument/2006/relationships" xmlns:w="http://schemas.openxmlformats.org/wordprocessingml/2006/main" xmlns:w14="http://schemas.microsoft.com/office/word/2010/wordml" xmlns:w15="http://schemas.microsoft.com/office/word/2012/wordml" xmlns:w16cex="http://schemas.microsoft.com/office/word/2018/wordml/cex" xmlns:w16cid="http://schemas.microsoft.com/office/word/2016/wordml/cid" xmlns:w16="http://schemas.microsoft.com/office/word/2018/wordml" xmlns:w16se="http://schemas.microsoft.com/office/word/2015/wordml/symex" mc:Ignorable="w14 w15 w16se w16cid w16 w16cex">
   <w:docDefaults>
     <w:rPrDefault>
       <w:rPr>
@@ -375,7 +352,7 @@
       </w:pPr>
     </w:pPrDefault>
   </w:docDefaults>
-  <w:latentStyles w:defLockedState="0" w:defUIPriority="99" w:defSemiHidden="0" w:defUnhideWhenUsed="0" w:defQFormat="0" w:count="371">
+  <w:latentStyles w:defLockedState="0" w:defUIPriority="99" w:defSemiHidden="0" w:defUnhideWhenUsed="0" w:defQFormat="0" w:count="376">
     <w:lsdException w:name="Normal" w:uiPriority="0" w:qFormat="1"/>
     <w:lsdException w:name="heading 1" w:uiPriority="9" w:qFormat="1"/>
     <w:lsdException w:name="heading 2" w:semiHidden="1" w:uiPriority="9" w:unhideWhenUsed="1" w:qFormat="1"/>
@@ -481,7 +458,6 @@
     <w:lsdException w:name="HTML Sample" w:semiHidden="1" w:unhideWhenUsed="1"/>
     <w:lsdException w:name="HTML Typewriter" w:semiHidden="1" w:unhideWhenUsed="1"/>
     <w:lsdException w:name="HTML Variable" w:semiHidden="1" w:unhideWhenUsed="1"/>
-    <w:lsdException w:name="Normal Table" w:semiHidden="1" w:unhideWhenUsed="1"/>
     <w:lsdException w:name="annotation subject" w:semiHidden="1" w:unhideWhenUsed="1"/>
     <w:lsdException w:name="No List" w:semiHidden="1" w:unhideWhenUsed="1"/>
     <w:lsdException w:name="Outline List 1" w:semiHidden="1" w:unhideWhenUsed="1"/>
@@ -524,11 +500,8 @@
     <w:lsdException w:name="Table Contemporary" w:semiHidden="1" w:unhideWhenUsed="1"/>
     <w:lsdException w:name="Table Elegant" w:semiHidden="1" w:unhideWhenUsed="1"/>
     <w:lsdException w:name="Table Professional" w:semiHidden="1" w:unhideWhenUsed="1"/>
-    <w:lsdException w:name="Table Subtle 1" w:semiHidden="1" w:unhideWhenUsed="1"/>
     <w:lsdException w:name="Table Subtle 2" w:semiHidden="1" w:unhideWhenUsed="1"/>
     <w:lsdException w:name="Table Web 1" w:semiHidden="1" w:unhideWhenUsed="1"/>
-    <w:lsdException w:name="Table Web 2" w:semiHidden="1" w:unhideWhenUsed="1"/>
-    <w:lsdException w:name="Table Web 3" w:semiHidden="1" w:unhideWhenUsed="1"/>
     <w:lsdException w:name="Balloon Text" w:semiHidden="1" w:unhideWhenUsed="1"/>
     <w:lsdException w:name="Table Grid" w:uiPriority="39"/>
     <w:lsdException w:name="Table Theme" w:semiHidden="1" w:unhideWhenUsed="1"/>
@@ -747,16 +720,21 @@
     <w:lsdException w:name="List Table 5 Dark Accent 6" w:uiPriority="50"/>
     <w:lsdException w:name="List Table 6 Colorful Accent 6" w:uiPriority="51"/>
     <w:lsdException w:name="List Table 7 Colorful Accent 6" w:uiPriority="52"/>
+    <w:lsdException w:name="Mention" w:semiHidden="1" w:unhideWhenUsed="1"/>
+    <w:lsdException w:name="Smart Hyperlink" w:semiHidden="1" w:unhideWhenUsed="1"/>
+    <w:lsdException w:name="Hashtag" w:semiHidden="1" w:unhideWhenUsed="1"/>
+    <w:lsdException w:name="Unresolved Mention" w:semiHidden="1" w:unhideWhenUsed="1"/>
+    <w:lsdException w:name="Smart Link" w:semiHidden="1" w:unhideWhenUsed="1"/>
   </w:latentStyles>
-  <w:style w:type="paragraph" w:default="1" w:styleId="Normln">
+  <w:style w:type="paragraph" w:default="1" w:styleId="Normal">
     <w:name w:val="Normal"/>
     <w:qFormat/>
   </w:style>
-  <w:style w:type="paragraph" w:styleId="Nadpis1">
+  <w:style w:type="paragraph" w:styleId="Heading1">
     <w:name w:val="heading 1"/>
-    <w:basedOn w:val="Normln"/>
-    <w:next w:val="Normln"/>
-    <w:link w:val="Nadpis1Char"/>
+    <w:basedOn w:val="Normal"/>
+    <w:next w:val="Normal"/>
+    <w:link w:val="Heading1Char"/>
     <w:uiPriority w:val="9"/>
     <w:qFormat/>
     <w:rsid w:val="00E5441D"/>
@@ -773,11 +751,11 @@
       <w:szCs w:val="32"/>
     </w:rPr>
   </w:style>
-  <w:style w:type="paragraph" w:styleId="Nadpis2">
+  <w:style w:type="paragraph" w:styleId="Heading2">
     <w:name w:val="heading 2"/>
-    <w:basedOn w:val="Normln"/>
-    <w:next w:val="Normln"/>
-    <w:link w:val="Nadpis2Char"/>
+    <w:basedOn w:val="Normal"/>
+    <w:next w:val="Normal"/>
+    <w:link w:val="Heading2Char"/>
     <w:uiPriority w:val="9"/>
     <w:unhideWhenUsed/>
     <w:qFormat/>
@@ -795,13 +773,13 @@
       <w:szCs w:val="26"/>
     </w:rPr>
   </w:style>
-  <w:style w:type="character" w:default="1" w:styleId="Standardnpsmoodstavce">
+  <w:style w:type="character" w:default="1" w:styleId="DefaultParagraphFont">
     <w:name w:val="Default Paragraph Font"/>
     <w:uiPriority w:val="1"/>
     <w:semiHidden/>
     <w:unhideWhenUsed/>
   </w:style>
-  <w:style w:type="table" w:default="1" w:styleId="Normlntabulka">
+  <w:style w:type="table" w:default="1" w:styleId="TableNormal">
     <w:name w:val="Normal Table"/>
     <w:uiPriority w:val="99"/>
     <w:semiHidden/>
@@ -816,17 +794,17 @@
       </w:tblCellMar>
     </w:tblPr>
   </w:style>
-  <w:style w:type="numbering" w:default="1" w:styleId="Bezseznamu">
+  <w:style w:type="numbering" w:default="1" w:styleId="NoList">
     <w:name w:val="No List"/>
     <w:uiPriority w:val="99"/>
     <w:semiHidden/>
     <w:unhideWhenUsed/>
   </w:style>
-  <w:style w:type="paragraph" w:styleId="Nzev">
+  <w:style w:type="paragraph" w:styleId="Title">
     <w:name w:val="Title"/>
-    <w:basedOn w:val="Normln"/>
-    <w:next w:val="Normln"/>
-    <w:link w:val="NzevChar"/>
+    <w:basedOn w:val="Normal"/>
+    <w:next w:val="Normal"/>
+    <w:link w:val="TitleChar"/>
     <w:uiPriority w:val="10"/>
     <w:qFormat/>
     <w:rsid w:val="00E5441D"/>
@@ -842,10 +820,10 @@
       <w:szCs w:val="56"/>
     </w:rPr>
   </w:style>
-  <w:style w:type="character" w:customStyle="1" w:styleId="NzevChar">
-    <w:name w:val="Název Char"/>
-    <w:basedOn w:val="Standardnpsmoodstavce"/>
-    <w:link w:val="Nzev"/>
+  <w:style w:type="character" w:customStyle="1" w:styleId="TitleChar">
+    <w:name w:val="Title Char"/>
+    <w:basedOn w:val="DefaultParagraphFont"/>
+    <w:link w:val="Title"/>
     <w:uiPriority w:val="10"/>
     <w:rsid w:val="00E5441D"/>
     <w:rPr>
@@ -856,10 +834,10 @@
       <w:szCs w:val="56"/>
     </w:rPr>
   </w:style>
-  <w:style w:type="character" w:customStyle="1" w:styleId="Nadpis1Char">
-    <w:name w:val="Nadpis 1 Char"/>
-    <w:basedOn w:val="Standardnpsmoodstavce"/>
-    <w:link w:val="Nadpis1"/>
+  <w:style w:type="character" w:customStyle="1" w:styleId="Heading1Char">
+    <w:name w:val="Heading 1 Char"/>
+    <w:basedOn w:val="DefaultParagraphFont"/>
+    <w:link w:val="Heading1"/>
     <w:uiPriority w:val="9"/>
     <w:rsid w:val="00E5441D"/>
     <w:rPr>
@@ -869,10 +847,10 @@
       <w:szCs w:val="32"/>
     </w:rPr>
   </w:style>
-  <w:style w:type="character" w:customStyle="1" w:styleId="Nadpis2Char">
-    <w:name w:val="Nadpis 2 Char"/>
-    <w:basedOn w:val="Standardnpsmoodstavce"/>
-    <w:link w:val="Nadpis2"/>
+  <w:style w:type="character" w:customStyle="1" w:styleId="Heading2Char">
+    <w:name w:val="Heading 2 Char"/>
+    <w:basedOn w:val="DefaultParagraphFont"/>
+    <w:link w:val="Heading2"/>
     <w:uiPriority w:val="9"/>
     <w:rsid w:val="00E5441D"/>
     <w:rPr>
@@ -882,9 +860,9 @@
       <w:szCs w:val="26"/>
     </w:rPr>
   </w:style>
-  <w:style w:type="paragraph" w:styleId="Odstavecseseznamem">
+  <w:style w:type="paragraph" w:styleId="ListParagraph">
     <w:name w:val="List Paragraph"/>
-    <w:basedOn w:val="Normln"/>
+    <w:basedOn w:val="Normal"/>
     <w:uiPriority w:val="34"/>
     <w:qFormat/>
     <w:rsid w:val="00E5441D"/>

</xml_diff>